<commit_message>
Updated paper 0.0 and made R-script
</commit_message>
<xml_diff>
--- a/Report/Report_0.0.docx
+++ b/Report/Report_0.0.docx
@@ -1,10 +1,10 @@
 
 <file path=word/document.xml><?xml version="1.0" encoding="utf-8"?>
-<w:document xmlns:wpc="http://schemas.microsoft.com/office/word/2010/wordprocessingCanvas" xmlns:mc="http://schemas.openxmlformats.org/markup-compatibility/2006" xmlns:o="urn:schemas-microsoft-com:office:office" xmlns:r="http://schemas.openxmlformats.org/officeDocument/2006/relationships" xmlns:m="http://schemas.openxmlformats.org/officeDocument/2006/math" xmlns:v="urn:schemas-microsoft-com:vml" xmlns:wp14="http://schemas.microsoft.com/office/word/2010/wordprocessingDrawing" xmlns:wp="http://schemas.openxmlformats.org/drawingml/2006/wordprocessingDrawing" xmlns:w10="urn:schemas-microsoft-com:office:word" xmlns:w="http://schemas.openxmlformats.org/wordprocessingml/2006/main" xmlns:w14="http://schemas.microsoft.com/office/word/2010/wordml" xmlns:w15="http://schemas.microsoft.com/office/word/2012/wordml" xmlns:wpg="http://schemas.microsoft.com/office/word/2010/wordprocessingGroup" xmlns:wpi="http://schemas.microsoft.com/office/word/2010/wordprocessingInk" xmlns:wne="http://schemas.microsoft.com/office/word/2006/wordml" xmlns:wps="http://schemas.microsoft.com/office/word/2010/wordprocessingShape" mc:Ignorable="w14 w15 wp14">
+<w:document xmlns:wpc="http://schemas.microsoft.com/office/word/2010/wordprocessingCanvas" xmlns:cx="http://schemas.microsoft.com/office/drawing/2014/chartex" xmlns:cx1="http://schemas.microsoft.com/office/drawing/2015/9/8/chartex" xmlns:cx2="http://schemas.microsoft.com/office/drawing/2015/10/21/chartex" xmlns:cx3="http://schemas.microsoft.com/office/drawing/2016/5/9/chartex" xmlns:cx4="http://schemas.microsoft.com/office/drawing/2016/5/10/chartex" xmlns:cx5="http://schemas.microsoft.com/office/drawing/2016/5/11/chartex" xmlns:cx6="http://schemas.microsoft.com/office/drawing/2016/5/12/chartex" xmlns:cx7="http://schemas.microsoft.com/office/drawing/2016/5/13/chartex" xmlns:cx8="http://schemas.microsoft.com/office/drawing/2016/5/14/chartex" xmlns:mc="http://schemas.openxmlformats.org/markup-compatibility/2006" xmlns:aink="http://schemas.microsoft.com/office/drawing/2016/ink" xmlns:am3d="http://schemas.microsoft.com/office/drawing/2017/model3d" xmlns:o="urn:schemas-microsoft-com:office:office" xmlns:r="http://schemas.openxmlformats.org/officeDocument/2006/relationships" xmlns:m="http://schemas.openxmlformats.org/officeDocument/2006/math" xmlns:v="urn:schemas-microsoft-com:vml" xmlns:wp14="http://schemas.microsoft.com/office/word/2010/wordprocessingDrawing" xmlns:wp="http://schemas.openxmlformats.org/drawingml/2006/wordprocessingDrawing" xmlns:w10="urn:schemas-microsoft-com:office:word" xmlns:w="http://schemas.openxmlformats.org/wordprocessingml/2006/main" xmlns:w14="http://schemas.microsoft.com/office/word/2010/wordml" xmlns:w15="http://schemas.microsoft.com/office/word/2012/wordml" xmlns:w16cid="http://schemas.microsoft.com/office/word/2016/wordml/cid" xmlns:w16se="http://schemas.microsoft.com/office/word/2015/wordml/symex" xmlns:wpg="http://schemas.microsoft.com/office/word/2010/wordprocessingGroup" xmlns:wpi="http://schemas.microsoft.com/office/word/2010/wordprocessingInk" xmlns:wne="http://schemas.microsoft.com/office/word/2006/wordml" xmlns:wps="http://schemas.microsoft.com/office/word/2010/wordprocessingShape" mc:Ignorable="w14 w15 w16se w16cid wp14">
   <w:body>
     <w:p>
       <w:pPr>
-        <w:pStyle w:val="Geenafstand"/>
+        <w:pStyle w:val="NoSpacing"/>
         <w:rPr>
           <w:sz w:val="32"/>
           <w:lang w:val="en-GB"/>
@@ -13,7 +13,7 @@
     </w:p>
     <w:p>
       <w:pPr>
-        <w:pStyle w:val="Geenafstand"/>
+        <w:pStyle w:val="NoSpacing"/>
         <w:rPr>
           <w:sz w:val="32"/>
           <w:lang w:val="en-GB"/>
@@ -29,7 +29,7 @@
     </w:p>
     <w:p>
       <w:pPr>
-        <w:pStyle w:val="Geenafstand"/>
+        <w:pStyle w:val="NoSpacing"/>
         <w:numPr>
           <w:ilvl w:val="0"/>
           <w:numId w:val="1"/>
@@ -53,7 +53,7 @@
     </w:p>
     <w:p>
       <w:pPr>
-        <w:pStyle w:val="Geenafstand"/>
+        <w:pStyle w:val="NoSpacing"/>
         <w:ind w:left="720"/>
         <w:rPr>
           <w:lang w:val="en-GB"/>
@@ -68,7 +68,7 @@
     </w:p>
     <w:p>
       <w:pPr>
-        <w:pStyle w:val="Geenafstand"/>
+        <w:pStyle w:val="NoSpacing"/>
         <w:numPr>
           <w:ilvl w:val="0"/>
           <w:numId w:val="1"/>
@@ -81,12 +81,36 @@
         <w:rPr>
           <w:lang w:val="en-GB"/>
         </w:rPr>
-        <w:t xml:space="preserve">Why a snowdrift game and not a prisoners dilemma ? </w:t>
-      </w:r>
-    </w:p>
-    <w:p>
-      <w:pPr>
-        <w:pStyle w:val="Geenafstand"/>
+        <w:t xml:space="preserve">Why a snowdrift game and not a </w:t>
+      </w:r>
+      <w:r>
+        <w:rPr>
+          <w:lang w:val="en-GB"/>
+        </w:rPr>
+        <w:t>prisoner’s</w:t>
+      </w:r>
+      <w:r>
+        <w:rPr>
+          <w:lang w:val="en-GB"/>
+        </w:rPr>
+        <w:t xml:space="preserve"> </w:t>
+      </w:r>
+      <w:r>
+        <w:rPr>
+          <w:lang w:val="en-GB"/>
+        </w:rPr>
+        <w:t>dilemma?</w:t>
+      </w:r>
+      <w:r>
+        <w:rPr>
+          <w:lang w:val="en-GB"/>
+        </w:rPr>
+        <w:t xml:space="preserve"> </w:t>
+      </w:r>
+    </w:p>
+    <w:p>
+      <w:pPr>
+        <w:pStyle w:val="NoSpacing"/>
         <w:numPr>
           <w:ilvl w:val="0"/>
           <w:numId w:val="1"/>
@@ -104,7 +128,7 @@
     </w:p>
     <w:p>
       <w:pPr>
-        <w:pStyle w:val="Geenafstand"/>
+        <w:pStyle w:val="NoSpacing"/>
         <w:numPr>
           <w:ilvl w:val="0"/>
           <w:numId w:val="1"/>
@@ -122,7 +146,7 @@
     </w:p>
     <w:p>
       <w:pPr>
-        <w:pStyle w:val="Geenafstand"/>
+        <w:pStyle w:val="NoSpacing"/>
         <w:ind w:left="720"/>
         <w:rPr>
           <w:lang w:val="en-GB"/>
@@ -137,7 +161,7 @@
     </w:p>
     <w:p>
       <w:pPr>
-        <w:pStyle w:val="Geenafstand"/>
+        <w:pStyle w:val="NoSpacing"/>
         <w:ind w:left="720"/>
         <w:rPr>
           <w:lang w:val="en-GB"/>
@@ -152,7 +176,7 @@
     </w:p>
     <w:p>
       <w:pPr>
-        <w:pStyle w:val="Geenafstand"/>
+        <w:pStyle w:val="NoSpacing"/>
         <w:numPr>
           <w:ilvl w:val="0"/>
           <w:numId w:val="1"/>
@@ -170,15 +194,15 @@
     </w:p>
     <w:p>
       <w:pPr>
-        <w:pStyle w:val="Geenafstand"/>
-        <w:rPr>
-          <w:lang w:val="en-GB"/>
-        </w:rPr>
-      </w:pPr>
-    </w:p>
-    <w:p>
-      <w:pPr>
-        <w:pStyle w:val="Geenafstand"/>
+        <w:pStyle w:val="NoSpacing"/>
+        <w:rPr>
+          <w:lang w:val="en-GB"/>
+        </w:rPr>
+      </w:pPr>
+    </w:p>
+    <w:p>
+      <w:pPr>
+        <w:pStyle w:val="NoSpacing"/>
         <w:rPr>
           <w:sz w:val="32"/>
           <w:lang w:val="en-GB"/>
@@ -194,7 +218,7 @@
     </w:p>
     <w:p>
       <w:pPr>
-        <w:pStyle w:val="Geenafstand"/>
+        <w:pStyle w:val="NoSpacing"/>
         <w:rPr>
           <w:lang w:val="en-GB"/>
         </w:rPr>
@@ -208,7 +232,7 @@
     </w:p>
     <w:p>
       <w:pPr>
-        <w:pStyle w:val="Geenafstand"/>
+        <w:pStyle w:val="NoSpacing"/>
         <w:rPr>
           <w:lang w:val="en-GB"/>
         </w:rPr>
@@ -222,19 +246,51 @@
     </w:p>
     <w:p>
       <w:pPr>
-        <w:pStyle w:val="Geenafstand"/>
-        <w:rPr>
-          <w:lang w:val="en-GB"/>
-        </w:rPr>
-      </w:pPr>
-      <w:proofErr w:type="spellStart"/>
-      <w:r>
-        <w:rPr>
-          <w:lang w:val="en-GB"/>
-        </w:rPr>
-        <w:t>Pd</w:t>
-      </w:r>
-      <w:proofErr w:type="spellEnd"/>
+        <w:pStyle w:val="NoSpacing"/>
+        <w:rPr>
+          <w:lang w:val="en-GB"/>
+        </w:rPr>
+      </w:pPr>
+      <w:r>
+        <w:rPr>
+          <w:lang w:val="en-GB"/>
+        </w:rPr>
+        <w:t xml:space="preserve">Pd </w:t>
+      </w:r>
+    </w:p>
+    <w:p>
+      <w:pPr>
+        <w:pStyle w:val="NoSpacing"/>
+        <w:rPr>
+          <w:lang w:val="en-GB"/>
+        </w:rPr>
+      </w:pPr>
+      <w:r>
+        <w:rPr>
+          <w:lang w:val="en-GB"/>
+        </w:rPr>
+        <w:t xml:space="preserve">Ps </w:t>
+      </w:r>
+      <w:r>
+        <w:rPr>
+          <w:lang w:val="en-GB"/>
+        </w:rPr>
+        <w:sym w:font="Wingdings" w:char="F0E0"/>
+      </w:r>
+      <w:r>
+        <w:rPr>
+          <w:lang w:val="en-GB"/>
+        </w:rPr>
+        <w:t xml:space="preserve"> model </w:t>
+      </w:r>
+      <w:proofErr w:type="gramStart"/>
+      <w:r>
+        <w:rPr>
+          <w:lang w:val="en-GB"/>
+        </w:rPr>
+        <w:t>2.0 ?</w:t>
+      </w:r>
+      <w:proofErr w:type="gramEnd"/>
       <w:r>
         <w:rPr>
           <w:lang w:val="en-GB"/>
@@ -244,16 +300,588 @@
     </w:p>
     <w:p>
       <w:pPr>
-        <w:pStyle w:val="Geenafstand"/>
-        <w:rPr>
-          <w:lang w:val="en-GB"/>
-        </w:rPr>
-      </w:pPr>
-      <w:r>
-        <w:rPr>
-          <w:lang w:val="en-GB"/>
-        </w:rPr>
-        <w:t xml:space="preserve">Ps </w:t>
+        <w:pStyle w:val="NoSpacing"/>
+        <w:rPr>
+          <w:lang w:val="en-GB"/>
+        </w:rPr>
+      </w:pPr>
+    </w:p>
+    <w:p>
+      <w:pPr>
+        <w:pStyle w:val="NoSpacing"/>
+        <w:rPr>
+          <w:sz w:val="32"/>
+          <w:lang w:val="en-GB"/>
+        </w:rPr>
+      </w:pPr>
+      <w:r>
+        <w:rPr>
+          <w:sz w:val="32"/>
+          <w:lang w:val="en-GB"/>
+        </w:rPr>
+        <w:t xml:space="preserve">Model 0.0 </w:t>
+      </w:r>
+    </w:p>
+    <w:p>
+      <w:pPr>
+        <w:pStyle w:val="NoSpacing"/>
+        <w:numPr>
+          <w:ilvl w:val="0"/>
+          <w:numId w:val="1"/>
+        </w:numPr>
+        <w:rPr>
+          <w:lang w:val="en-GB"/>
+        </w:rPr>
+      </w:pPr>
+      <w:r>
+        <w:rPr>
+          <w:lang w:val="en-GB"/>
+        </w:rPr>
+        <w:t xml:space="preserve">Small overview variables </w:t>
+      </w:r>
+    </w:p>
+    <w:p>
+      <w:pPr>
+        <w:pStyle w:val="NoSpacing"/>
+        <w:numPr>
+          <w:ilvl w:val="1"/>
+          <w:numId w:val="1"/>
+        </w:numPr>
+        <w:rPr>
+          <w:lang w:val="en-GB"/>
+        </w:rPr>
+      </w:pPr>
+      <w:r>
+        <w:rPr>
+          <w:lang w:val="en-GB"/>
+        </w:rPr>
+        <w:t>B (benefits) 4</w:t>
+      </w:r>
+    </w:p>
+    <w:p>
+      <w:pPr>
+        <w:pStyle w:val="NoSpacing"/>
+        <w:numPr>
+          <w:ilvl w:val="1"/>
+          <w:numId w:val="1"/>
+        </w:numPr>
+        <w:rPr>
+          <w:lang w:val="en-GB"/>
+        </w:rPr>
+      </w:pPr>
+      <w:r>
+        <w:rPr>
+          <w:lang w:val="en-GB"/>
+        </w:rPr>
+        <w:t>C (costs) 2</w:t>
+      </w:r>
+    </w:p>
+    <w:p>
+      <w:pPr>
+        <w:pStyle w:val="NoSpacing"/>
+        <w:numPr>
+          <w:ilvl w:val="1"/>
+          <w:numId w:val="1"/>
+        </w:numPr>
+        <w:rPr>
+          <w:lang w:val="en-GB"/>
+        </w:rPr>
+      </w:pPr>
+      <w:r>
+        <w:rPr>
+          <w:lang w:val="en-GB"/>
+        </w:rPr>
+        <w:t>μ (mutation rate) 0.01</w:t>
+      </w:r>
+    </w:p>
+    <w:p>
+      <w:pPr>
+        <w:pStyle w:val="NoSpacing"/>
+        <w:numPr>
+          <w:ilvl w:val="1"/>
+          <w:numId w:val="1"/>
+        </w:numPr>
+        <w:rPr>
+          <w:lang w:val="en-GB"/>
+        </w:rPr>
+      </w:pPr>
+      <w:r>
+        <w:rPr>
+          <w:lang w:val="en-GB"/>
+        </w:rPr>
+        <w:t>P0 (cooperation</w:t>
+      </w:r>
+      <w:r>
+        <w:rPr>
+          <w:lang w:val="en-GB"/>
+        </w:rPr>
+        <w:t xml:space="preserve"> either</w:t>
+      </w:r>
+      <w:r>
+        <w:rPr>
+          <w:lang w:val="en-GB"/>
+        </w:rPr>
+        <w:t xml:space="preserve"> 0</w:t>
+      </w:r>
+      <w:r>
+        <w:rPr>
+          <w:lang w:val="en-GB"/>
+        </w:rPr>
+        <w:t xml:space="preserve"> or </w:t>
+      </w:r>
+      <w:r>
+        <w:rPr>
+          <w:lang w:val="en-GB"/>
+        </w:rPr>
+        <w:t xml:space="preserve">1) </w:t>
+      </w:r>
+      <w:r>
+        <w:rPr>
+          <w:lang w:val="en-GB"/>
+        </w:rPr>
+        <w:t>0.05, 0.95, 0.67</w:t>
+      </w:r>
+    </w:p>
+    <w:p>
+      <w:pPr>
+        <w:pStyle w:val="NoSpacing"/>
+        <w:numPr>
+          <w:ilvl w:val="1"/>
+          <w:numId w:val="1"/>
+        </w:numPr>
+        <w:rPr>
+          <w:lang w:val="en-GB"/>
+        </w:rPr>
+      </w:pPr>
+      <w:r>
+        <w:rPr>
+          <w:lang w:val="en-GB"/>
+        </w:rPr>
+        <w:t>nI (number of interactions) 10</w:t>
+      </w:r>
+    </w:p>
+    <w:p>
+      <w:pPr>
+        <w:pStyle w:val="NoSpacing"/>
+        <w:numPr>
+          <w:ilvl w:val="0"/>
+          <w:numId w:val="1"/>
+        </w:numPr>
+        <w:rPr>
+          <w:lang w:val="en-GB"/>
+        </w:rPr>
+      </w:pPr>
+      <w:r>
+        <w:rPr>
+          <w:lang w:val="en-GB"/>
+        </w:rPr>
+        <w:t xml:space="preserve">Model set-up/traits </w:t>
+      </w:r>
+    </w:p>
+    <w:p>
+      <w:pPr>
+        <w:pStyle w:val="NoSpacing"/>
+        <w:numPr>
+          <w:ilvl w:val="1"/>
+          <w:numId w:val="1"/>
+        </w:numPr>
+        <w:rPr>
+          <w:lang w:val="en-GB"/>
+        </w:rPr>
+      </w:pPr>
+      <w:r>
+        <w:rPr>
+          <w:lang w:val="en-GB"/>
+        </w:rPr>
+        <w:t>Each individual has nI interactions in its life. Gets fitness according to payoff matrix depending on strategies. Next generation based on fitness values.</w:t>
+      </w:r>
+      <w:r>
+        <w:rPr>
+          <w:lang w:val="en-GB"/>
+        </w:rPr>
+        <w:t xml:space="preserve"> </w:t>
+      </w:r>
+      <w:r>
+        <w:rPr>
+          <w:lang w:val="el-GR"/>
+        </w:rPr>
+        <w:t>μ</w:t>
+      </w:r>
+      <w:r>
+        <w:rPr>
+          <w:lang w:val="en-GB"/>
+        </w:rPr>
+        <w:t xml:space="preserve"> </w:t>
+      </w:r>
+      <w:r>
+        <w:rPr>
+          <w:lang w:val="en-GB"/>
+        </w:rPr>
+        <w:t>chance to change P0 state.</w:t>
+      </w:r>
+    </w:p>
+    <w:p>
+      <w:pPr>
+        <w:pStyle w:val="NoSpacing"/>
+        <w:numPr>
+          <w:ilvl w:val="0"/>
+          <w:numId w:val="1"/>
+        </w:numPr>
+        <w:rPr>
+          <w:lang w:val="en-GB"/>
+        </w:rPr>
+      </w:pPr>
+      <w:r>
+        <w:rPr>
+          <w:lang w:val="en-GB"/>
+        </w:rPr>
+        <w:t>Data overview</w:t>
+      </w:r>
+    </w:p>
+    <w:p>
+      <w:pPr>
+        <w:pStyle w:val="NoSpacing"/>
+        <w:numPr>
+          <w:ilvl w:val="1"/>
+          <w:numId w:val="1"/>
+        </w:numPr>
+        <w:rPr>
+          <w:lang w:val="en-GB"/>
+        </w:rPr>
+      </w:pPr>
+    </w:p>
+    <w:p>
+      <w:pPr>
+        <w:pStyle w:val="NoSpacing"/>
+        <w:rPr>
+          <w:lang w:val="en-GB"/>
+        </w:rPr>
+      </w:pPr>
+    </w:p>
+    <w:p>
+      <w:pPr>
+        <w:pStyle w:val="NoSpacing"/>
+        <w:rPr>
+          <w:sz w:val="32"/>
+          <w:lang w:val="en-GB"/>
+        </w:rPr>
+      </w:pPr>
+      <w:r>
+        <w:rPr>
+          <w:sz w:val="32"/>
+          <w:lang w:val="en-GB"/>
+        </w:rPr>
+        <w:t xml:space="preserve">Model 0.1 </w:t>
+      </w:r>
+    </w:p>
+    <w:p>
+      <w:pPr>
+        <w:pStyle w:val="NoSpacing"/>
+        <w:numPr>
+          <w:ilvl w:val="0"/>
+          <w:numId w:val="1"/>
+        </w:numPr>
+        <w:rPr>
+          <w:lang w:val="en-GB"/>
+        </w:rPr>
+      </w:pPr>
+      <w:r>
+        <w:rPr>
+          <w:lang w:val="en-GB"/>
+        </w:rPr>
+        <w:t xml:space="preserve">Small overview variables </w:t>
+      </w:r>
+    </w:p>
+    <w:p>
+      <w:pPr>
+        <w:pStyle w:val="NoSpacing"/>
+        <w:numPr>
+          <w:ilvl w:val="1"/>
+          <w:numId w:val="1"/>
+        </w:numPr>
+        <w:rPr>
+          <w:lang w:val="en-GB"/>
+        </w:rPr>
+      </w:pPr>
+      <w:r>
+        <w:rPr>
+          <w:lang w:val="en-GB"/>
+        </w:rPr>
+        <w:t>B (benefits) 4</w:t>
+      </w:r>
+    </w:p>
+    <w:p>
+      <w:pPr>
+        <w:pStyle w:val="NoSpacing"/>
+        <w:numPr>
+          <w:ilvl w:val="1"/>
+          <w:numId w:val="1"/>
+        </w:numPr>
+        <w:rPr>
+          <w:lang w:val="en-GB"/>
+        </w:rPr>
+      </w:pPr>
+      <w:r>
+        <w:rPr>
+          <w:lang w:val="en-GB"/>
+        </w:rPr>
+        <w:t>C (costs) 2</w:t>
+      </w:r>
+    </w:p>
+    <w:p>
+      <w:pPr>
+        <w:pStyle w:val="NoSpacing"/>
+        <w:numPr>
+          <w:ilvl w:val="1"/>
+          <w:numId w:val="1"/>
+        </w:numPr>
+        <w:rPr>
+          <w:lang w:val="en-GB"/>
+        </w:rPr>
+      </w:pPr>
+      <w:r>
+        <w:rPr>
+          <w:lang w:val="en-GB"/>
+        </w:rPr>
+        <w:t>μ (mutation rate) 0.01</w:t>
+      </w:r>
+    </w:p>
+    <w:p>
+      <w:pPr>
+        <w:pStyle w:val="NoSpacing"/>
+        <w:numPr>
+          <w:ilvl w:val="1"/>
+          <w:numId w:val="1"/>
+        </w:numPr>
+        <w:rPr>
+          <w:lang w:val="en-GB"/>
+        </w:rPr>
+      </w:pPr>
+      <w:r>
+        <w:rPr>
+          <w:lang w:val="en-GB"/>
+        </w:rPr>
+        <w:t xml:space="preserve">P0 (cooperation </w:t>
+      </w:r>
+      <w:r>
+        <w:rPr>
+          <w:lang w:val="en-GB"/>
+        </w:rPr>
+        <w:t>between 0 and 1</w:t>
+      </w:r>
+      <w:r>
+        <w:rPr>
+          <w:lang w:val="en-GB"/>
+        </w:rPr>
+        <w:t xml:space="preserve">) </w:t>
+      </w:r>
+      <w:r>
+        <w:rPr>
+          <w:lang w:val="en-GB"/>
+        </w:rPr>
+        <w:t>0.05, 0.95, 0.67</w:t>
+      </w:r>
+    </w:p>
+    <w:p>
+      <w:pPr>
+        <w:pStyle w:val="NoSpacing"/>
+        <w:numPr>
+          <w:ilvl w:val="1"/>
+          <w:numId w:val="1"/>
+        </w:numPr>
+        <w:rPr>
+          <w:lang w:val="en-GB"/>
+        </w:rPr>
+      </w:pPr>
+      <w:r>
+        <w:rPr>
+          <w:lang w:val="en-GB"/>
+        </w:rPr>
+        <w:t>nI (number of interactions) 10</w:t>
+      </w:r>
+    </w:p>
+    <w:p>
+      <w:pPr>
+        <w:pStyle w:val="NoSpacing"/>
+        <w:numPr>
+          <w:ilvl w:val="1"/>
+          <w:numId w:val="1"/>
+        </w:numPr>
+        <w:rPr>
+          <w:lang w:val="en-GB"/>
+        </w:rPr>
+      </w:pPr>
+      <w:r>
+        <w:rPr>
+          <w:lang w:val="el-GR"/>
+        </w:rPr>
+        <w:t>σ</w:t>
+      </w:r>
+      <w:r>
+        <w:rPr>
+          <w:lang w:val="en-GB"/>
+        </w:rPr>
+        <w:t xml:space="preserve"> </w:t>
+      </w:r>
+      <w:r>
+        <w:rPr>
+          <w:lang w:val="en-GB"/>
+        </w:rPr>
+        <w:t>(standard deviation of normal distribution used for change of P0) 0.01</w:t>
+      </w:r>
+    </w:p>
+    <w:p>
+      <w:pPr>
+        <w:pStyle w:val="NoSpacing"/>
+        <w:numPr>
+          <w:ilvl w:val="0"/>
+          <w:numId w:val="1"/>
+        </w:numPr>
+        <w:rPr>
+          <w:lang w:val="en-GB"/>
+        </w:rPr>
+      </w:pPr>
+      <w:r>
+        <w:rPr>
+          <w:lang w:val="en-GB"/>
+        </w:rPr>
+        <w:t xml:space="preserve">Model set-up/traits </w:t>
+      </w:r>
+    </w:p>
+    <w:p>
+      <w:pPr>
+        <w:pStyle w:val="NoSpacing"/>
+        <w:numPr>
+          <w:ilvl w:val="1"/>
+          <w:numId w:val="1"/>
+        </w:numPr>
+        <w:rPr>
+          <w:lang w:val="en-GB"/>
+        </w:rPr>
+      </w:pPr>
+      <w:r>
+        <w:rPr>
+          <w:lang w:val="en-GB"/>
+        </w:rPr>
+        <w:t>Each individual has nI interactions in its life. Gets fitness according to payoff matrix depending on strategies. Next generation based on fitness values.</w:t>
+      </w:r>
+      <w:r>
+        <w:rPr>
+          <w:lang w:val="en-GB"/>
+        </w:rPr>
+        <w:t xml:space="preserve"> </w:t>
+      </w:r>
+      <w:r>
+        <w:rPr>
+          <w:lang w:val="el-GR"/>
+        </w:rPr>
+        <w:t>μ</w:t>
+      </w:r>
+      <w:r>
+        <w:rPr>
+          <w:lang w:val="en-GB"/>
+        </w:rPr>
+        <w:t xml:space="preserve"> chance to change P0 by small amount taken from normal distribution with standard deviation </w:t>
+      </w:r>
+      <w:r>
+        <w:rPr>
+          <w:lang w:val="el-GR"/>
+        </w:rPr>
+        <w:t>σ</w:t>
+      </w:r>
+      <w:r>
+        <w:rPr>
+          <w:lang w:val="en-GB"/>
+        </w:rPr>
+        <w:t>)</w:t>
+      </w:r>
+    </w:p>
+    <w:p>
+      <w:pPr>
+        <w:pStyle w:val="NoSpacing"/>
+        <w:numPr>
+          <w:ilvl w:val="0"/>
+          <w:numId w:val="1"/>
+        </w:numPr>
+        <w:rPr>
+          <w:lang w:val="en-GB"/>
+        </w:rPr>
+      </w:pPr>
+      <w:r>
+        <w:rPr>
+          <w:lang w:val="en-GB"/>
+        </w:rPr>
+        <w:t>Data overview</w:t>
+      </w:r>
+    </w:p>
+    <w:p>
+      <w:pPr>
+        <w:pStyle w:val="NoSpacing"/>
+        <w:numPr>
+          <w:ilvl w:val="1"/>
+          <w:numId w:val="1"/>
+        </w:numPr>
+        <w:rPr>
+          <w:lang w:val="en-GB"/>
+        </w:rPr>
+      </w:pPr>
+    </w:p>
+    <w:p>
+      <w:pPr>
+        <w:pStyle w:val="NoSpacing"/>
+        <w:rPr>
+          <w:sz w:val="32"/>
+          <w:lang w:val="en-GB"/>
+        </w:rPr>
+      </w:pPr>
+    </w:p>
+    <w:p>
+      <w:pPr>
+        <w:pStyle w:val="NoSpacing"/>
+        <w:rPr>
+          <w:sz w:val="32"/>
+          <w:lang w:val="en-GB"/>
+        </w:rPr>
+      </w:pPr>
+      <w:r>
+        <w:rPr>
+          <w:sz w:val="32"/>
+          <w:lang w:val="en-GB"/>
+        </w:rPr>
+        <w:t xml:space="preserve">Model 1.0 </w:t>
+      </w:r>
+    </w:p>
+    <w:p>
+      <w:pPr>
+        <w:pStyle w:val="NoSpacing"/>
+        <w:numPr>
+          <w:ilvl w:val="0"/>
+          <w:numId w:val="1"/>
+        </w:numPr>
+        <w:rPr>
+          <w:lang w:val="en-GB"/>
+        </w:rPr>
+      </w:pPr>
+      <w:r>
+        <w:rPr>
+          <w:lang w:val="en-GB"/>
+        </w:rPr>
+        <w:t xml:space="preserve">Communication </w:t>
+      </w:r>
+    </w:p>
+    <w:p>
+      <w:pPr>
+        <w:pStyle w:val="NoSpacing"/>
+        <w:ind w:left="720"/>
+        <w:rPr>
+          <w:lang w:val="en-GB"/>
+        </w:rPr>
+      </w:pPr>
+      <w:r>
+        <w:rPr>
+          <w:lang w:val="en-GB"/>
+        </w:rPr>
+        <w:t xml:space="preserve">Only honest communication is evolutionary stable </w:t>
       </w:r>
       <w:r>
         <w:rPr>
@@ -265,36 +893,357 @@
         <w:rPr>
           <w:lang w:val="en-GB"/>
         </w:rPr>
-        <w:t xml:space="preserve"> model 2.0 ? </w:t>
-      </w:r>
-    </w:p>
-    <w:p>
-      <w:pPr>
-        <w:pStyle w:val="Geenafstand"/>
-        <w:rPr>
-          <w:lang w:val="en-GB"/>
-        </w:rPr>
-      </w:pPr>
-    </w:p>
-    <w:p>
-      <w:pPr>
-        <w:pStyle w:val="Geenafstand"/>
+        <w:t xml:space="preserve"> Botero et al. </w:t>
+      </w:r>
+    </w:p>
+    <w:p>
+      <w:pPr>
+        <w:pStyle w:val="NoSpacing"/>
+        <w:rPr>
+          <w:lang w:val="en-GB"/>
+        </w:rPr>
+      </w:pPr>
+    </w:p>
+    <w:p>
+      <w:pPr>
+        <w:pStyle w:val="NoSpacing"/>
+        <w:numPr>
+          <w:ilvl w:val="0"/>
+          <w:numId w:val="1"/>
+        </w:numPr>
+        <w:rPr>
+          <w:lang w:val="en-GB"/>
+        </w:rPr>
+      </w:pPr>
+      <w:r>
+        <w:rPr>
+          <w:lang w:val="en-GB"/>
+        </w:rPr>
+        <w:t xml:space="preserve">Small overview variables </w:t>
+      </w:r>
+    </w:p>
+    <w:p>
+      <w:pPr>
+        <w:pStyle w:val="NoSpacing"/>
+        <w:numPr>
+          <w:ilvl w:val="1"/>
+          <w:numId w:val="1"/>
+        </w:numPr>
+        <w:rPr>
+          <w:lang w:val="en-GB"/>
+        </w:rPr>
+      </w:pPr>
+      <w:r>
+        <w:rPr>
+          <w:lang w:val="en-GB"/>
+        </w:rPr>
+        <w:t>B (benefits) 4</w:t>
+      </w:r>
+    </w:p>
+    <w:p>
+      <w:pPr>
+        <w:pStyle w:val="NoSpacing"/>
+        <w:numPr>
+          <w:ilvl w:val="1"/>
+          <w:numId w:val="1"/>
+        </w:numPr>
+        <w:rPr>
+          <w:lang w:val="en-GB"/>
+        </w:rPr>
+      </w:pPr>
+      <w:r>
+        <w:rPr>
+          <w:lang w:val="en-GB"/>
+        </w:rPr>
+        <w:t>C (costs) 2</w:t>
+      </w:r>
+    </w:p>
+    <w:p>
+      <w:pPr>
+        <w:pStyle w:val="NoSpacing"/>
+        <w:numPr>
+          <w:ilvl w:val="1"/>
+          <w:numId w:val="1"/>
+        </w:numPr>
+        <w:rPr>
+          <w:lang w:val="en-GB"/>
+        </w:rPr>
+      </w:pPr>
+      <w:r>
+        <w:rPr>
+          <w:lang w:val="en-GB"/>
+        </w:rPr>
+        <w:t>μ (mutation rate) 0.01</w:t>
+      </w:r>
+    </w:p>
+    <w:p>
+      <w:pPr>
+        <w:pStyle w:val="NoSpacing"/>
+        <w:numPr>
+          <w:ilvl w:val="1"/>
+          <w:numId w:val="1"/>
+        </w:numPr>
+        <w:rPr>
+          <w:lang w:val="en-GB"/>
+        </w:rPr>
+      </w:pPr>
+      <w:r>
+        <w:rPr>
+          <w:lang w:val="en-GB"/>
+        </w:rPr>
+        <w:t xml:space="preserve">P0 (cooperation </w:t>
+      </w:r>
+      <w:r>
+        <w:rPr>
+          <w:lang w:val="en-GB"/>
+        </w:rPr>
+        <w:t>between 0 and 1</w:t>
+      </w:r>
+      <w:r>
+        <w:rPr>
+          <w:lang w:val="en-GB"/>
+        </w:rPr>
+        <w:t xml:space="preserve">) </w:t>
+      </w:r>
+      <w:r>
+        <w:rPr>
+          <w:lang w:val="en-GB"/>
+        </w:rPr>
+        <w:t>0.05, 0.95, 0.67</w:t>
+      </w:r>
+    </w:p>
+    <w:p>
+      <w:pPr>
+        <w:pStyle w:val="NoSpacing"/>
+        <w:numPr>
+          <w:ilvl w:val="1"/>
+          <w:numId w:val="1"/>
+        </w:numPr>
+        <w:rPr>
+          <w:lang w:val="en-GB"/>
+        </w:rPr>
+      </w:pPr>
+      <w:r>
+        <w:rPr>
+          <w:lang w:val="en-GB"/>
+        </w:rPr>
+        <w:t>nI (number of interactions) 10</w:t>
+      </w:r>
+    </w:p>
+    <w:p>
+      <w:pPr>
+        <w:pStyle w:val="NoSpacing"/>
+        <w:numPr>
+          <w:ilvl w:val="1"/>
+          <w:numId w:val="1"/>
+        </w:numPr>
+        <w:rPr>
+          <w:lang w:val="en-GB"/>
+        </w:rPr>
+      </w:pPr>
+      <w:r>
+        <w:rPr>
+          <w:lang w:val="el-GR"/>
+        </w:rPr>
+        <w:t>σ</w:t>
+      </w:r>
+      <w:r>
+        <w:rPr>
+          <w:lang w:val="en-GB"/>
+        </w:rPr>
+        <w:t xml:space="preserve"> </w:t>
+      </w:r>
+      <w:r>
+        <w:rPr>
+          <w:lang w:val="en-GB"/>
+        </w:rPr>
+        <w:t>(standard deviation of normal distribution used for change of P0) 0.01</w:t>
+      </w:r>
+    </w:p>
+    <w:p>
+      <w:pPr>
+        <w:pStyle w:val="NoSpacing"/>
+        <w:numPr>
+          <w:ilvl w:val="1"/>
+          <w:numId w:val="1"/>
+        </w:numPr>
+        <w:rPr>
+          <w:lang w:val="en-GB"/>
+        </w:rPr>
+      </w:pPr>
+      <w:r>
+        <w:rPr>
+          <w:lang w:val="en-GB"/>
+        </w:rPr>
+        <w:t>Pi (obtain information either 0 or 1)</w:t>
+      </w:r>
+      <w:r>
+        <w:rPr>
+          <w:lang w:val="en-GB"/>
+        </w:rPr>
+        <w:t xml:space="preserve"> </w:t>
+      </w:r>
+      <w:r>
+        <w:rPr>
+          <w:lang w:val="en-GB"/>
+        </w:rPr>
+        <w:t>0.5</w:t>
+      </w:r>
+    </w:p>
+    <w:p>
+      <w:pPr>
+        <w:pStyle w:val="NoSpacing"/>
+        <w:numPr>
+          <w:ilvl w:val="0"/>
+          <w:numId w:val="1"/>
+        </w:numPr>
+        <w:rPr>
+          <w:lang w:val="en-GB"/>
+        </w:rPr>
+      </w:pPr>
+      <w:r>
+        <w:rPr>
+          <w:lang w:val="en-GB"/>
+        </w:rPr>
+        <w:t xml:space="preserve">Model set-up/traits </w:t>
+      </w:r>
+    </w:p>
+    <w:p>
+      <w:pPr>
+        <w:pStyle w:val="NoSpacing"/>
+        <w:numPr>
+          <w:ilvl w:val="1"/>
+          <w:numId w:val="1"/>
+        </w:numPr>
+        <w:rPr>
+          <w:lang w:val="en-GB"/>
+        </w:rPr>
+      </w:pPr>
+      <w:r>
+        <w:rPr>
+          <w:lang w:val="en-GB"/>
+        </w:rPr>
+        <w:t>Each individual has nI interactions in its life. Gets fitness according to payoff matrix depending on strategies</w:t>
+      </w:r>
+      <w:r>
+        <w:rPr>
+          <w:lang w:val="en-GB"/>
+        </w:rPr>
+        <w:t xml:space="preserve"> if no info is present</w:t>
+      </w:r>
+      <w:r>
+        <w:rPr>
+          <w:lang w:val="en-GB"/>
+        </w:rPr>
+        <w:t>.</w:t>
+      </w:r>
+      <w:r>
+        <w:rPr>
+          <w:lang w:val="en-GB"/>
+        </w:rPr>
+        <w:t xml:space="preserve"> If info is present, individual guesses what partner will do depending on P0 and pick optimal strategy based on it.</w:t>
+      </w:r>
+      <w:r>
+        <w:rPr>
+          <w:lang w:val="en-GB"/>
+        </w:rPr>
+        <w:t xml:space="preserve"> Next generation based on fitness values. </w:t>
+      </w:r>
+      <w:r>
+        <w:rPr>
+          <w:lang w:val="el-GR"/>
+        </w:rPr>
+        <w:t>μ</w:t>
+      </w:r>
+      <w:r>
+        <w:rPr>
+          <w:lang w:val="en-GB"/>
+        </w:rPr>
+        <w:t xml:space="preserve"> chance to change P0 by small amount taken from normal distribution with standard deviation </w:t>
+      </w:r>
+      <w:r>
+        <w:rPr>
+          <w:lang w:val="el-GR"/>
+        </w:rPr>
+        <w:t>σ</w:t>
+      </w:r>
+      <w:r>
+        <w:rPr>
+          <w:lang w:val="en-GB"/>
+        </w:rPr>
+        <w:t xml:space="preserve">. </w:t>
+      </w:r>
+      <w:r>
+        <w:rPr>
+          <w:lang w:val="el-GR"/>
+        </w:rPr>
+        <w:t>μ</w:t>
+      </w:r>
+      <w:r>
+        <w:rPr>
+          <w:lang w:val="en-GB"/>
+        </w:rPr>
+        <w:t xml:space="preserve"> chance to change Pi state.</w:t>
+      </w:r>
+    </w:p>
+    <w:p>
+      <w:pPr>
+        <w:pStyle w:val="NoSpacing"/>
+        <w:numPr>
+          <w:ilvl w:val="0"/>
+          <w:numId w:val="1"/>
+        </w:numPr>
+        <w:rPr>
+          <w:lang w:val="en-GB"/>
+        </w:rPr>
+      </w:pPr>
+      <w:r>
+        <w:rPr>
+          <w:lang w:val="en-GB"/>
+        </w:rPr>
+        <w:t>Data overview</w:t>
+      </w:r>
+    </w:p>
+    <w:p>
+      <w:pPr>
+        <w:pStyle w:val="NoSpacing"/>
+        <w:numPr>
+          <w:ilvl w:val="1"/>
+          <w:numId w:val="1"/>
+        </w:numPr>
+        <w:rPr>
+          <w:lang w:val="en-GB"/>
+        </w:rPr>
+      </w:pPr>
+    </w:p>
+    <w:p>
+      <w:pPr>
+        <w:pStyle w:val="NoSpacing"/>
         <w:rPr>
           <w:sz w:val="32"/>
           <w:lang w:val="en-GB"/>
         </w:rPr>
       </w:pPr>
-      <w:r>
+    </w:p>
+    <w:p>
+      <w:pPr>
+        <w:pStyle w:val="NoSpacing"/>
         <w:rPr>
           <w:sz w:val="32"/>
           <w:lang w:val="en-GB"/>
         </w:rPr>
-        <w:t xml:space="preserve">Model 0.0 </w:t>
-      </w:r>
-    </w:p>
-    <w:p>
-      <w:pPr>
-        <w:pStyle w:val="Geenafstand"/>
+      </w:pPr>
+      <w:r>
+        <w:rPr>
+          <w:sz w:val="32"/>
+          <w:lang w:val="en-GB"/>
+        </w:rPr>
+        <w:t>Model 1.1</w:t>
+      </w:r>
+    </w:p>
+    <w:p>
+      <w:pPr>
+        <w:pStyle w:val="NoSpacing"/>
         <w:numPr>
           <w:ilvl w:val="0"/>
           <w:numId w:val="1"/>
@@ -312,7 +1261,163 @@
     </w:p>
     <w:p>
       <w:pPr>
-        <w:pStyle w:val="Geenafstand"/>
+        <w:pStyle w:val="NoSpacing"/>
+        <w:numPr>
+          <w:ilvl w:val="1"/>
+          <w:numId w:val="1"/>
+        </w:numPr>
+        <w:rPr>
+          <w:lang w:val="en-GB"/>
+        </w:rPr>
+      </w:pPr>
+      <w:r>
+        <w:rPr>
+          <w:lang w:val="en-GB"/>
+        </w:rPr>
+        <w:t>B (benefits) 4</w:t>
+      </w:r>
+    </w:p>
+    <w:p>
+      <w:pPr>
+        <w:pStyle w:val="NoSpacing"/>
+        <w:numPr>
+          <w:ilvl w:val="1"/>
+          <w:numId w:val="1"/>
+        </w:numPr>
+        <w:rPr>
+          <w:lang w:val="en-GB"/>
+        </w:rPr>
+      </w:pPr>
+      <w:r>
+        <w:rPr>
+          <w:lang w:val="en-GB"/>
+        </w:rPr>
+        <w:t>C (costs) 2</w:t>
+      </w:r>
+    </w:p>
+    <w:p>
+      <w:pPr>
+        <w:pStyle w:val="NoSpacing"/>
+        <w:numPr>
+          <w:ilvl w:val="1"/>
+          <w:numId w:val="1"/>
+        </w:numPr>
+        <w:rPr>
+          <w:lang w:val="en-GB"/>
+        </w:rPr>
+      </w:pPr>
+      <w:r>
+        <w:rPr>
+          <w:lang w:val="en-GB"/>
+        </w:rPr>
+        <w:t>μ (mutation rate) 0.01</w:t>
+      </w:r>
+    </w:p>
+    <w:p>
+      <w:pPr>
+        <w:pStyle w:val="NoSpacing"/>
+        <w:numPr>
+          <w:ilvl w:val="1"/>
+          <w:numId w:val="1"/>
+        </w:numPr>
+        <w:rPr>
+          <w:lang w:val="en-GB"/>
+        </w:rPr>
+      </w:pPr>
+      <w:r>
+        <w:rPr>
+          <w:lang w:val="en-GB"/>
+        </w:rPr>
+        <w:t xml:space="preserve">P0 (cooperation </w:t>
+      </w:r>
+      <w:r>
+        <w:rPr>
+          <w:lang w:val="en-GB"/>
+        </w:rPr>
+        <w:t>between 0 and 1</w:t>
+      </w:r>
+      <w:r>
+        <w:rPr>
+          <w:lang w:val="en-GB"/>
+        </w:rPr>
+        <w:t xml:space="preserve">) </w:t>
+      </w:r>
+      <w:r>
+        <w:rPr>
+          <w:lang w:val="en-GB"/>
+        </w:rPr>
+        <w:t>0.05, 0.95, 0.67</w:t>
+      </w:r>
+    </w:p>
+    <w:p>
+      <w:pPr>
+        <w:pStyle w:val="NoSpacing"/>
+        <w:numPr>
+          <w:ilvl w:val="1"/>
+          <w:numId w:val="1"/>
+        </w:numPr>
+        <w:rPr>
+          <w:lang w:val="en-GB"/>
+        </w:rPr>
+      </w:pPr>
+      <w:r>
+        <w:rPr>
+          <w:lang w:val="en-GB"/>
+        </w:rPr>
+        <w:t>nI (number of interactions) 10</w:t>
+      </w:r>
+    </w:p>
+    <w:p>
+      <w:pPr>
+        <w:pStyle w:val="NoSpacing"/>
+        <w:numPr>
+          <w:ilvl w:val="1"/>
+          <w:numId w:val="1"/>
+        </w:numPr>
+        <w:rPr>
+          <w:lang w:val="en-GB"/>
+        </w:rPr>
+      </w:pPr>
+      <w:r>
+        <w:rPr>
+          <w:lang w:val="el-GR"/>
+        </w:rPr>
+        <w:t>σ</w:t>
+      </w:r>
+      <w:r>
+        <w:rPr>
+          <w:lang w:val="en-GB"/>
+        </w:rPr>
+        <w:t xml:space="preserve"> </w:t>
+      </w:r>
+      <w:r>
+        <w:rPr>
+          <w:lang w:val="en-GB"/>
+        </w:rPr>
+        <w:t>(standard deviation of normal distribution used for change of P0) 0.01</w:t>
+      </w:r>
+    </w:p>
+    <w:p>
+      <w:pPr>
+        <w:pStyle w:val="NoSpacing"/>
+        <w:numPr>
+          <w:ilvl w:val="1"/>
+          <w:numId w:val="1"/>
+        </w:numPr>
+        <w:rPr>
+          <w:lang w:val="en-GB"/>
+        </w:rPr>
+      </w:pPr>
+      <w:r>
+        <w:rPr>
+          <w:lang w:val="en-GB"/>
+        </w:rPr>
+        <w:t>Pi (obtain information either 0 or 1) 0.5</w:t>
+      </w:r>
+    </w:p>
+    <w:p>
+      <w:pPr>
+        <w:pStyle w:val="NoSpacing"/>
         <w:numPr>
           <w:ilvl w:val="0"/>
           <w:numId w:val="1"/>
@@ -330,68 +1435,173 @@
     </w:p>
     <w:p>
       <w:pPr>
-        <w:pStyle w:val="Geenafstand"/>
-        <w:numPr>
-          <w:ilvl w:val="0"/>
-          <w:numId w:val="1"/>
-        </w:numPr>
-        <w:rPr>
-          <w:lang w:val="en-GB"/>
-        </w:rPr>
-      </w:pPr>
+        <w:pStyle w:val="NoSpacing"/>
+        <w:numPr>
+          <w:ilvl w:val="1"/>
+          <w:numId w:val="1"/>
+        </w:numPr>
+        <w:rPr>
+          <w:lang w:val="en-GB"/>
+        </w:rPr>
+      </w:pPr>
+      <w:r>
+        <w:rPr>
+          <w:lang w:val="en-GB"/>
+        </w:rPr>
+        <w:t>Each individual has nI interactions in its life. Gets fitness according to payoff matrix depending on strategies if no info is present. If info is present, individual guesses what partner will do</w:t>
+      </w:r>
+      <w:r>
+        <w:rPr>
+          <w:lang w:val="en-GB"/>
+        </w:rPr>
+        <w:t xml:space="preserve"> depending on P0 if it’s not a responsive individual, otherwise based on mean cooperation chance in previous generation,</w:t>
+      </w:r>
       <w:bookmarkStart w:id="0" w:name="_GoBack"/>
       <w:bookmarkEnd w:id="0"/>
       <w:r>
         <w:rPr>
           <w:lang w:val="en-GB"/>
         </w:rPr>
+        <w:t xml:space="preserve"> and pick optimal strategy based on it. Next generation based on fitness values. </w:t>
+      </w:r>
+      <w:r>
+        <w:rPr>
+          <w:lang w:val="el-GR"/>
+        </w:rPr>
+        <w:t>μ</w:t>
+      </w:r>
+      <w:r>
+        <w:rPr>
+          <w:lang w:val="en-GB"/>
+        </w:rPr>
+        <w:t xml:space="preserve"> chance to change P0 by small amount taken from normal distribution with standard deviation </w:t>
+      </w:r>
+      <w:r>
+        <w:rPr>
+          <w:lang w:val="el-GR"/>
+        </w:rPr>
+        <w:t>σ</w:t>
+      </w:r>
+      <w:r>
+        <w:rPr>
+          <w:lang w:val="en-GB"/>
+        </w:rPr>
+        <w:t xml:space="preserve">. </w:t>
+      </w:r>
+      <w:r>
+        <w:rPr>
+          <w:lang w:val="el-GR"/>
+        </w:rPr>
+        <w:t>μ</w:t>
+      </w:r>
+      <w:r>
+        <w:rPr>
+          <w:lang w:val="en-GB"/>
+        </w:rPr>
+        <w:t xml:space="preserve"> chance to change Pi state.</w:t>
+      </w:r>
+    </w:p>
+    <w:p>
+      <w:pPr>
+        <w:pStyle w:val="NoSpacing"/>
+        <w:numPr>
+          <w:ilvl w:val="0"/>
+          <w:numId w:val="1"/>
+        </w:numPr>
+        <w:rPr>
+          <w:lang w:val="en-GB"/>
+        </w:rPr>
+      </w:pPr>
+      <w:r>
+        <w:rPr>
+          <w:lang w:val="en-GB"/>
+        </w:rPr>
         <w:t>Data overview</w:t>
       </w:r>
     </w:p>
     <w:p>
       <w:pPr>
-        <w:pStyle w:val="Geenafstand"/>
+        <w:pStyle w:val="NoSpacing"/>
+        <w:numPr>
+          <w:ilvl w:val="1"/>
+          <w:numId w:val="1"/>
+        </w:numPr>
+        <w:rPr>
+          <w:lang w:val="en-GB"/>
+        </w:rPr>
+      </w:pPr>
+    </w:p>
+    <w:p>
+      <w:pPr>
+        <w:pStyle w:val="NoSpacing"/>
         <w:rPr>
           <w:sz w:val="32"/>
           <w:lang w:val="en-GB"/>
         </w:rPr>
       </w:pPr>
-      <w:r>
+    </w:p>
+    <w:p>
+      <w:pPr>
+        <w:pStyle w:val="NoSpacing"/>
         <w:rPr>
           <w:sz w:val="32"/>
           <w:lang w:val="en-GB"/>
         </w:rPr>
-        <w:t xml:space="preserve">Model 0.1 </w:t>
-      </w:r>
-    </w:p>
-    <w:p>
-      <w:pPr>
-        <w:pStyle w:val="Geenafstand"/>
+      </w:pPr>
+    </w:p>
+    <w:p>
+      <w:pPr>
+        <w:pStyle w:val="NoSpacing"/>
         <w:rPr>
           <w:sz w:val="32"/>
           <w:lang w:val="en-GB"/>
         </w:rPr>
       </w:pPr>
-    </w:p>
-    <w:p>
-      <w:pPr>
-        <w:pStyle w:val="Geenafstand"/>
+      <w:r>
         <w:rPr>
           <w:sz w:val="32"/>
           <w:lang w:val="en-GB"/>
         </w:rPr>
-      </w:pPr>
-      <w:r>
+        <w:t xml:space="preserve">Research aim </w:t>
+      </w:r>
+    </w:p>
+    <w:p>
+      <w:pPr>
+        <w:pStyle w:val="NoSpacing"/>
         <w:rPr>
           <w:sz w:val="32"/>
           <w:lang w:val="en-GB"/>
         </w:rPr>
-        <w:t xml:space="preserve">Model 1.0 </w:t>
-      </w:r>
-    </w:p>
-    <w:p>
-      <w:pPr>
-        <w:pStyle w:val="Geenafstand"/>
+      </w:pPr>
+    </w:p>
+    <w:p>
+      <w:pPr>
+        <w:pStyle w:val="NoSpacing"/>
+        <w:rPr>
+          <w:sz w:val="32"/>
+          <w:lang w:val="en-GB"/>
+        </w:rPr>
+      </w:pPr>
+    </w:p>
+    <w:p>
+      <w:pPr>
+        <w:pStyle w:val="NoSpacing"/>
+        <w:rPr>
+          <w:sz w:val="32"/>
+          <w:lang w:val="en-GB"/>
+        </w:rPr>
+      </w:pPr>
+      <w:r>
+        <w:rPr>
+          <w:sz w:val="32"/>
+          <w:lang w:val="en-GB"/>
+        </w:rPr>
+        <w:t xml:space="preserve">Literature list </w:t>
+      </w:r>
+    </w:p>
+    <w:p>
+      <w:pPr>
+        <w:pStyle w:val="NoSpacing"/>
         <w:numPr>
           <w:ilvl w:val="0"/>
           <w:numId w:val="1"/>
@@ -400,125 +1610,80 @@
           <w:lang w:val="en-GB"/>
         </w:rPr>
       </w:pPr>
-      <w:r>
-        <w:rPr>
-          <w:lang w:val="en-GB"/>
-        </w:rPr>
-        <w:t xml:space="preserve">Communication </w:t>
-      </w:r>
-    </w:p>
-    <w:p>
-      <w:pPr>
-        <w:pStyle w:val="Geenafstand"/>
-        <w:ind w:left="720"/>
-        <w:rPr>
-          <w:lang w:val="en-GB"/>
-        </w:rPr>
-      </w:pPr>
-      <w:r>
-        <w:rPr>
-          <w:lang w:val="en-GB"/>
-        </w:rPr>
-        <w:t xml:space="preserve">Only honest communication is evolutionary stable </w:t>
-      </w:r>
-      <w:r>
-        <w:rPr>
-          <w:lang w:val="en-GB"/>
-        </w:rPr>
-        <w:sym w:font="Wingdings" w:char="F0E0"/>
-      </w:r>
-      <w:r>
-        <w:rPr>
-          <w:lang w:val="en-GB"/>
-        </w:rPr>
-        <w:t xml:space="preserve"> </w:t>
-      </w:r>
       <w:proofErr w:type="spellStart"/>
       <w:r>
         <w:rPr>
           <w:lang w:val="en-GB"/>
         </w:rPr>
-        <w:t>Botero</w:t>
+        <w:lastRenderedPageBreak/>
+        <w:t>Sih</w:t>
       </w:r>
       <w:proofErr w:type="spellEnd"/>
       <w:r>
         <w:rPr>
           <w:lang w:val="en-GB"/>
         </w:rPr>
-        <w:t xml:space="preserve"> et al. </w:t>
-      </w:r>
-    </w:p>
-    <w:p>
-      <w:pPr>
-        <w:pStyle w:val="Geenafstand"/>
-        <w:rPr>
-          <w:sz w:val="32"/>
-          <w:lang w:val="en-GB"/>
-        </w:rPr>
-      </w:pPr>
-    </w:p>
-    <w:p>
-      <w:pPr>
-        <w:pStyle w:val="Geenafstand"/>
-        <w:rPr>
-          <w:sz w:val="32"/>
-          <w:lang w:val="en-GB"/>
-        </w:rPr>
-      </w:pPr>
-    </w:p>
-    <w:p>
-      <w:pPr>
-        <w:pStyle w:val="Geenafstand"/>
-        <w:rPr>
-          <w:sz w:val="32"/>
-          <w:lang w:val="en-GB"/>
-        </w:rPr>
-      </w:pPr>
-      <w:r>
-        <w:rPr>
-          <w:sz w:val="32"/>
-          <w:lang w:val="en-GB"/>
-        </w:rPr>
-        <w:t xml:space="preserve">Research aim </w:t>
-      </w:r>
-    </w:p>
-    <w:p>
-      <w:pPr>
-        <w:pStyle w:val="Geenafstand"/>
-        <w:rPr>
-          <w:sz w:val="32"/>
-          <w:lang w:val="en-GB"/>
-        </w:rPr>
-      </w:pPr>
-    </w:p>
-    <w:p>
-      <w:pPr>
-        <w:pStyle w:val="Geenafstand"/>
-        <w:rPr>
-          <w:sz w:val="32"/>
-          <w:lang w:val="en-GB"/>
-        </w:rPr>
-      </w:pPr>
-    </w:p>
-    <w:p>
-      <w:pPr>
-        <w:pStyle w:val="Geenafstand"/>
-        <w:rPr>
-          <w:sz w:val="32"/>
-          <w:lang w:val="en-GB"/>
-        </w:rPr>
-      </w:pPr>
-      <w:r>
-        <w:rPr>
-          <w:sz w:val="32"/>
-          <w:lang w:val="en-GB"/>
-        </w:rPr>
-        <w:t xml:space="preserve">Literature list </w:t>
-      </w:r>
-    </w:p>
-    <w:p>
-      <w:pPr>
-        <w:pStyle w:val="Geenafstand"/>
+        <w:t xml:space="preserve">, A., Bell A., Johnson J. C. 2004 </w:t>
+      </w:r>
+      <w:proofErr w:type="spellStart"/>
+      <w:r>
+        <w:rPr>
+          <w:lang w:val="en-GB"/>
+        </w:rPr>
+        <w:t>Behavioral</w:t>
+      </w:r>
+      <w:proofErr w:type="spellEnd"/>
+      <w:r>
+        <w:rPr>
+          <w:lang w:val="en-GB"/>
+        </w:rPr>
+        <w:t xml:space="preserve"> syndromes: an ecological and evolutionary overview. </w:t>
+      </w:r>
+      <w:proofErr w:type="gramStart"/>
+      <w:r>
+        <w:rPr>
+          <w:i/>
+          <w:lang w:val="en-GB"/>
+        </w:rPr>
+        <w:t>Trends  in</w:t>
+      </w:r>
+      <w:proofErr w:type="gramEnd"/>
+      <w:r>
+        <w:rPr>
+          <w:i/>
+          <w:lang w:val="en-GB"/>
+        </w:rPr>
+        <w:t xml:space="preserve"> Ecology and Evolution</w:t>
+      </w:r>
+      <w:r>
+        <w:rPr>
+          <w:lang w:val="en-GB"/>
+        </w:rPr>
+        <w:t xml:space="preserve">. </w:t>
+      </w:r>
+      <w:r>
+        <w:rPr>
+          <w:b/>
+          <w:lang w:val="en-GB"/>
+        </w:rPr>
+        <w:t>19</w:t>
+      </w:r>
+      <w:r>
+        <w:rPr>
+          <w:lang w:val="en-GB"/>
+        </w:rPr>
+        <w:t>, 372 –</w:t>
+      </w:r>
+      <w:r>
+        <w:rPr>
+          <w:lang w:val="en-GB"/>
+        </w:rPr>
+        <w:t xml:space="preserve"> 378</w:t>
+      </w:r>
+    </w:p>
+    <w:p>
+      <w:pPr>
+        <w:pStyle w:val="NoSpacing"/>
         <w:numPr>
           <w:ilvl w:val="0"/>
           <w:numId w:val="1"/>
@@ -527,6 +1692,12 @@
           <w:lang w:val="en-GB"/>
         </w:rPr>
       </w:pPr>
+      <w:r>
+        <w:rPr>
+          <w:lang w:val="en-GB"/>
+        </w:rPr>
+        <w:t xml:space="preserve">Johnson J. C. &amp; </w:t>
+      </w:r>
       <w:proofErr w:type="spellStart"/>
       <w:r>
         <w:rPr>
@@ -539,31 +1710,58 @@
         <w:rPr>
           <w:lang w:val="en-GB"/>
         </w:rPr>
-        <w:t xml:space="preserve">, A., Bell A., Johnson J. C. 2004 </w:t>
+        <w:t xml:space="preserve"> A. 2005 precopulatory sexual cannibalism in fishing spiders (</w:t>
       </w:r>
       <w:proofErr w:type="spellStart"/>
       <w:r>
         <w:rPr>
-          <w:lang w:val="en-GB"/>
-        </w:rPr>
-        <w:t>Behavioral</w:t>
+          <w:i/>
+          <w:lang w:val="en-GB"/>
+        </w:rPr>
+        <w:t>Dolomedes</w:t>
       </w:r>
       <w:proofErr w:type="spellEnd"/>
       <w:r>
         <w:rPr>
-          <w:lang w:val="en-GB"/>
-        </w:rPr>
-        <w:t xml:space="preserve"> syndromes: an ecological and evolutionary overview. </w:t>
-      </w:r>
-      <w:r>
-        <w:rPr>
           <w:i/>
           <w:lang w:val="en-GB"/>
         </w:rPr>
-        <w:t>Trends  in Ecology and Evolution</w:t>
-      </w:r>
-      <w:r>
-        <w:rPr>
+        <w:t xml:space="preserve"> triton</w:t>
+      </w:r>
+      <w:r>
+        <w:rPr>
+          <w:lang w:val="en-GB"/>
+        </w:rPr>
+        <w:t xml:space="preserve">): a role for behavioural syndromes. </w:t>
+      </w:r>
+      <w:proofErr w:type="spellStart"/>
+      <w:r>
+        <w:rPr>
+          <w:i/>
+          <w:lang w:val="en-GB"/>
+        </w:rPr>
+        <w:t>Behav</w:t>
+      </w:r>
+      <w:proofErr w:type="spellEnd"/>
+      <w:r>
+        <w:rPr>
+          <w:i/>
+          <w:lang w:val="en-GB"/>
+        </w:rPr>
+        <w:t xml:space="preserve">. Ecol. </w:t>
+      </w:r>
+      <w:proofErr w:type="spellStart"/>
+      <w:r>
+        <w:rPr>
+          <w:i/>
+          <w:lang w:val="en-GB"/>
+        </w:rPr>
+        <w:t>Sociobiol</w:t>
+      </w:r>
+      <w:proofErr w:type="spellEnd"/>
+      <w:r>
+        <w:rPr>
+          <w:i/>
           <w:lang w:val="en-GB"/>
         </w:rPr>
         <w:t xml:space="preserve">. </w:t>
@@ -573,24 +1771,18 @@
           <w:b/>
           <w:lang w:val="en-GB"/>
         </w:rPr>
-        <w:t>19</w:t>
-      </w:r>
-      <w:r>
-        <w:rPr>
-          <w:lang w:val="en-GB"/>
-        </w:rPr>
-        <w:t>, 372 –</w:t>
-      </w:r>
-      <w:r>
-        <w:rPr>
-          <w:lang w:val="en-GB"/>
-        </w:rPr>
-        <w:t xml:space="preserve"> 378</w:t>
-      </w:r>
-    </w:p>
-    <w:p>
-      <w:pPr>
-        <w:pStyle w:val="Geenafstand"/>
+        <w:t>58</w:t>
+      </w:r>
+      <w:r>
+        <w:rPr>
+          <w:lang w:val="en-GB"/>
+        </w:rPr>
+        <w:t xml:space="preserve">, 390 – 396 </w:t>
+      </w:r>
+    </w:p>
+    <w:p>
+      <w:pPr>
+        <w:pStyle w:val="NoSpacing"/>
         <w:numPr>
           <w:ilvl w:val="0"/>
           <w:numId w:val="1"/>
@@ -603,86 +1795,45 @@
         <w:rPr>
           <w:lang w:val="en-GB"/>
         </w:rPr>
-        <w:t xml:space="preserve">Johnson J. C. &amp; </w:t>
+        <w:t xml:space="preserve">Wolf M., Van </w:t>
       </w:r>
       <w:proofErr w:type="spellStart"/>
       <w:r>
         <w:rPr>
           <w:lang w:val="en-GB"/>
         </w:rPr>
-        <w:t>Sih</w:t>
+        <w:t>Doorn</w:t>
       </w:r>
       <w:proofErr w:type="spellEnd"/>
       <w:r>
         <w:rPr>
           <w:lang w:val="en-GB"/>
         </w:rPr>
-        <w:t xml:space="preserve"> A. 2005 </w:t>
+        <w:t xml:space="preserve"> G. S. &amp; </w:t>
       </w:r>
       <w:proofErr w:type="spellStart"/>
       <w:r>
         <w:rPr>
           <w:lang w:val="en-GB"/>
         </w:rPr>
-        <w:t>precopulatory</w:t>
+        <w:t>Weissing</w:t>
       </w:r>
       <w:proofErr w:type="spellEnd"/>
       <w:r>
         <w:rPr>
           <w:lang w:val="en-GB"/>
         </w:rPr>
-        <w:t xml:space="preserve"> sexual cannibalism in fishing spiders (</w:t>
-      </w:r>
-      <w:proofErr w:type="spellStart"/>
+        <w:t xml:space="preserve"> F.J. 2010 On the coevolution of social responsiveness and behavioural consistency. </w:t>
+      </w:r>
       <w:r>
         <w:rPr>
           <w:i/>
           <w:lang w:val="en-GB"/>
         </w:rPr>
-        <w:t>Dolomedes</w:t>
-      </w:r>
-      <w:proofErr w:type="spellEnd"/>
-      <w:r>
-        <w:rPr>
-          <w:i/>
-          <w:lang w:val="en-GB"/>
-        </w:rPr>
-        <w:t xml:space="preserve"> triton</w:t>
-      </w:r>
-      <w:r>
-        <w:rPr>
-          <w:lang w:val="en-GB"/>
-        </w:rPr>
-        <w:t xml:space="preserve">): a role for behavioural syndromes. </w:t>
-      </w:r>
-      <w:proofErr w:type="spellStart"/>
-      <w:r>
-        <w:rPr>
-          <w:i/>
-          <w:lang w:val="en-GB"/>
-        </w:rPr>
-        <w:t>Behav</w:t>
-      </w:r>
-      <w:proofErr w:type="spellEnd"/>
-      <w:r>
-        <w:rPr>
-          <w:i/>
-          <w:lang w:val="en-GB"/>
-        </w:rPr>
-        <w:t xml:space="preserve">. Ecol. </w:t>
-      </w:r>
-      <w:proofErr w:type="spellStart"/>
-      <w:r>
-        <w:rPr>
-          <w:i/>
-          <w:lang w:val="en-GB"/>
-        </w:rPr>
-        <w:t>Sociobiol</w:t>
-      </w:r>
-      <w:proofErr w:type="spellEnd"/>
-      <w:r>
-        <w:rPr>
-          <w:i/>
+        <w:t>Proc. R. Soc. B</w:t>
+      </w:r>
+      <w:r>
+        <w:rPr>
           <w:lang w:val="en-GB"/>
         </w:rPr>
         <w:t xml:space="preserve">. </w:t>
@@ -692,18 +1843,18 @@
           <w:b/>
           <w:lang w:val="en-GB"/>
         </w:rPr>
-        <w:t>58</w:t>
-      </w:r>
-      <w:r>
-        <w:rPr>
-          <w:lang w:val="en-GB"/>
-        </w:rPr>
-        <w:t xml:space="preserve">, 390 – 396 </w:t>
-      </w:r>
-    </w:p>
-    <w:p>
-      <w:pPr>
-        <w:pStyle w:val="Geenafstand"/>
+        <w:t xml:space="preserve">278, </w:t>
+      </w:r>
+      <w:r>
+        <w:rPr>
+          <w:lang w:val="en-GB"/>
+        </w:rPr>
+        <w:t>440 – 448</w:t>
+      </w:r>
+    </w:p>
+    <w:p>
+      <w:pPr>
+        <w:pStyle w:val="NoSpacing"/>
         <w:numPr>
           <w:ilvl w:val="0"/>
           <w:numId w:val="1"/>
@@ -712,88 +1863,10 @@
           <w:lang w:val="en-GB"/>
         </w:rPr>
       </w:pPr>
-      <w:r>
-        <w:rPr>
-          <w:lang w:val="en-GB"/>
-        </w:rPr>
-        <w:t xml:space="preserve">Wolf M., Van </w:t>
-      </w:r>
-      <w:proofErr w:type="spellStart"/>
-      <w:r>
-        <w:rPr>
-          <w:lang w:val="en-GB"/>
-        </w:rPr>
-        <w:t>Doorn</w:t>
-      </w:r>
-      <w:proofErr w:type="spellEnd"/>
-      <w:r>
-        <w:rPr>
-          <w:lang w:val="en-GB"/>
-        </w:rPr>
-        <w:t xml:space="preserve"> G. S. &amp; </w:t>
-      </w:r>
-      <w:proofErr w:type="spellStart"/>
-      <w:r>
-        <w:rPr>
-          <w:lang w:val="en-GB"/>
-        </w:rPr>
-        <w:t>Weissing</w:t>
-      </w:r>
-      <w:proofErr w:type="spellEnd"/>
-      <w:r>
-        <w:rPr>
-          <w:lang w:val="en-GB"/>
-        </w:rPr>
-        <w:t xml:space="preserve"> F.J. 2010 On the coevolution of social responsiveness and beha</w:t>
-      </w:r>
-      <w:r>
-        <w:rPr>
-          <w:lang w:val="en-GB"/>
-        </w:rPr>
-        <w:t xml:space="preserve">vioural consistency. </w:t>
-      </w:r>
-      <w:r>
-        <w:rPr>
-          <w:i/>
-          <w:lang w:val="en-GB"/>
-        </w:rPr>
-        <w:t>Proc. R. Soc. B</w:t>
-      </w:r>
-      <w:r>
-        <w:rPr>
-          <w:lang w:val="en-GB"/>
-        </w:rPr>
-        <w:t xml:space="preserve">. </w:t>
-      </w:r>
-      <w:r>
-        <w:rPr>
-          <w:b/>
-          <w:lang w:val="en-GB"/>
-        </w:rPr>
-        <w:t xml:space="preserve">278, </w:t>
-      </w:r>
-      <w:r>
-        <w:rPr>
-          <w:lang w:val="en-GB"/>
-        </w:rPr>
-        <w:t>440 – 448</w:t>
-      </w:r>
-    </w:p>
-    <w:p>
-      <w:pPr>
-        <w:pStyle w:val="Geenafstand"/>
-        <w:numPr>
-          <w:ilvl w:val="0"/>
-          <w:numId w:val="1"/>
-        </w:numPr>
-        <w:rPr>
-          <w:lang w:val="en-GB"/>
-        </w:rPr>
-      </w:pPr>
-    </w:p>
-    <w:p>
-      <w:pPr>
-        <w:pStyle w:val="Geenafstand"/>
+    </w:p>
+    <w:p>
+      <w:pPr>
+        <w:pStyle w:val="NoSpacing"/>
         <w:rPr>
           <w:sz w:val="32"/>
           <w:lang w:val="en-GB"/>
@@ -811,7 +1884,7 @@
 </file>
 
 <file path=word/numbering.xml><?xml version="1.0" encoding="utf-8"?>
-<w:numbering xmlns:wpc="http://schemas.microsoft.com/office/word/2010/wordprocessingCanvas" xmlns:mc="http://schemas.openxmlformats.org/markup-compatibility/2006" xmlns:o="urn:schemas-microsoft-com:office:office" xmlns:r="http://schemas.openxmlformats.org/officeDocument/2006/relationships" xmlns:m="http://schemas.openxmlformats.org/officeDocument/2006/math" xmlns:v="urn:schemas-microsoft-com:vml" xmlns:wp14="http://schemas.microsoft.com/office/word/2010/wordprocessingDrawing" xmlns:wp="http://schemas.openxmlformats.org/drawingml/2006/wordprocessingDrawing" xmlns:w10="urn:schemas-microsoft-com:office:word" xmlns:w="http://schemas.openxmlformats.org/wordprocessingml/2006/main" xmlns:w14="http://schemas.microsoft.com/office/word/2010/wordml" xmlns:w15="http://schemas.microsoft.com/office/word/2012/wordml" xmlns:wpg="http://schemas.microsoft.com/office/word/2010/wordprocessingGroup" xmlns:wpi="http://schemas.microsoft.com/office/word/2010/wordprocessingInk" xmlns:wne="http://schemas.microsoft.com/office/word/2006/wordml" xmlns:wps="http://schemas.microsoft.com/office/word/2010/wordprocessingShape" mc:Ignorable="w14 w15 wp14">
+<w:numbering xmlns:wpc="http://schemas.microsoft.com/office/word/2010/wordprocessingCanvas" xmlns:cx="http://schemas.microsoft.com/office/drawing/2014/chartex" xmlns:cx1="http://schemas.microsoft.com/office/drawing/2015/9/8/chartex" xmlns:cx2="http://schemas.microsoft.com/office/drawing/2015/10/21/chartex" xmlns:cx3="http://schemas.microsoft.com/office/drawing/2016/5/9/chartex" xmlns:cx4="http://schemas.microsoft.com/office/drawing/2016/5/10/chartex" xmlns:cx5="http://schemas.microsoft.com/office/drawing/2016/5/11/chartex" xmlns:cx6="http://schemas.microsoft.com/office/drawing/2016/5/12/chartex" xmlns:cx7="http://schemas.microsoft.com/office/drawing/2016/5/13/chartex" xmlns:cx8="http://schemas.microsoft.com/office/drawing/2016/5/14/chartex" xmlns:mc="http://schemas.openxmlformats.org/markup-compatibility/2006" xmlns:aink="http://schemas.microsoft.com/office/drawing/2016/ink" xmlns:am3d="http://schemas.microsoft.com/office/drawing/2017/model3d" xmlns:o="urn:schemas-microsoft-com:office:office" xmlns:r="http://schemas.openxmlformats.org/officeDocument/2006/relationships" xmlns:m="http://schemas.openxmlformats.org/officeDocument/2006/math" xmlns:v="urn:schemas-microsoft-com:vml" xmlns:wp14="http://schemas.microsoft.com/office/word/2010/wordprocessingDrawing" xmlns:wp="http://schemas.openxmlformats.org/drawingml/2006/wordprocessingDrawing" xmlns:w10="urn:schemas-microsoft-com:office:word" xmlns:w="http://schemas.openxmlformats.org/wordprocessingml/2006/main" xmlns:w14="http://schemas.microsoft.com/office/word/2010/wordml" xmlns:w15="http://schemas.microsoft.com/office/word/2012/wordml" xmlns:w16cid="http://schemas.microsoft.com/office/word/2016/wordml/cid" xmlns:w16se="http://schemas.microsoft.com/office/word/2015/wordml/symex" xmlns:wpg="http://schemas.microsoft.com/office/word/2010/wordprocessingGroup" xmlns:wpi="http://schemas.microsoft.com/office/word/2010/wordprocessingInk" xmlns:wne="http://schemas.microsoft.com/office/word/2006/wordml" xmlns:wps="http://schemas.microsoft.com/office/word/2010/wordprocessingShape" mc:Ignorable="w14 w15 w16se w16cid wp14">
   <w:abstractNum w:abstractNumId="0" w15:restartNumberingAfterBreak="0">
     <w:nsid w:val="3B2D5FF2"/>
     <w:multiLevelType w:val="hybridMultilevel"/>
@@ -828,7 +1901,7 @@
         <w:rFonts w:ascii="Calibri" w:eastAsiaTheme="minorHAnsi" w:hAnsi="Calibri" w:cs="Calibri" w:hint="default"/>
       </w:rPr>
     </w:lvl>
-    <w:lvl w:ilvl="1" w:tplc="04130003" w:tentative="1">
+    <w:lvl w:ilvl="1" w:tplc="04130003">
       <w:start w:val="1"/>
       <w:numFmt w:val="bullet"/>
       <w:lvlText w:val="o"/>
@@ -932,7 +2005,7 @@
 </file>
 
 <file path=word/styles.xml><?xml version="1.0" encoding="utf-8"?>
-<w:styles xmlns:mc="http://schemas.openxmlformats.org/markup-compatibility/2006" xmlns:r="http://schemas.openxmlformats.org/officeDocument/2006/relationships" xmlns:w="http://schemas.openxmlformats.org/wordprocessingml/2006/main" xmlns:w14="http://schemas.microsoft.com/office/word/2010/wordml" xmlns:w15="http://schemas.microsoft.com/office/word/2012/wordml" mc:Ignorable="w14 w15">
+<w:styles xmlns:mc="http://schemas.openxmlformats.org/markup-compatibility/2006" xmlns:r="http://schemas.openxmlformats.org/officeDocument/2006/relationships" xmlns:w="http://schemas.openxmlformats.org/wordprocessingml/2006/main" xmlns:w14="http://schemas.microsoft.com/office/word/2010/wordml" xmlns:w15="http://schemas.microsoft.com/office/word/2012/wordml" xmlns:w16cid="http://schemas.microsoft.com/office/word/2016/wordml/cid" xmlns:w16se="http://schemas.microsoft.com/office/word/2015/wordml/symex" mc:Ignorable="w14 w15 w16se w16cid">
   <w:docDefaults>
     <w:rPrDefault>
       <w:rPr>
@@ -948,7 +2021,7 @@
       </w:pPr>
     </w:pPrDefault>
   </w:docDefaults>
-  <w:latentStyles w:defLockedState="0" w:defUIPriority="99" w:defSemiHidden="0" w:defUnhideWhenUsed="0" w:defQFormat="0" w:count="371">
+  <w:latentStyles w:defLockedState="0" w:defUIPriority="99" w:defSemiHidden="0" w:defUnhideWhenUsed="0" w:defQFormat="0" w:count="375">
     <w:lsdException w:name="Normal" w:uiPriority="0" w:qFormat="1"/>
     <w:lsdException w:name="heading 1" w:uiPriority="9" w:qFormat="1"/>
     <w:lsdException w:name="heading 2" w:semiHidden="1" w:uiPriority="9" w:unhideWhenUsed="1" w:qFormat="1"/>
@@ -1054,7 +2127,6 @@
     <w:lsdException w:name="HTML Sample" w:semiHidden="1" w:unhideWhenUsed="1"/>
     <w:lsdException w:name="HTML Typewriter" w:semiHidden="1" w:unhideWhenUsed="1"/>
     <w:lsdException w:name="HTML Variable" w:semiHidden="1" w:unhideWhenUsed="1"/>
-    <w:lsdException w:name="Normal Table" w:semiHidden="1" w:unhideWhenUsed="1"/>
     <w:lsdException w:name="annotation subject" w:semiHidden="1" w:unhideWhenUsed="1"/>
     <w:lsdException w:name="No List" w:semiHidden="1" w:unhideWhenUsed="1"/>
     <w:lsdException w:name="Outline List 1" w:semiHidden="1" w:unhideWhenUsed="1"/>
@@ -1098,10 +2170,8 @@
     <w:lsdException w:name="Table Elegant" w:semiHidden="1" w:unhideWhenUsed="1"/>
     <w:lsdException w:name="Table Professional" w:semiHidden="1" w:unhideWhenUsed="1"/>
     <w:lsdException w:name="Table Subtle 1" w:semiHidden="1" w:unhideWhenUsed="1"/>
-    <w:lsdException w:name="Table Subtle 2" w:semiHidden="1" w:unhideWhenUsed="1"/>
     <w:lsdException w:name="Table Web 1" w:semiHidden="1" w:unhideWhenUsed="1"/>
     <w:lsdException w:name="Table Web 2" w:semiHidden="1" w:unhideWhenUsed="1"/>
-    <w:lsdException w:name="Table Web 3" w:semiHidden="1" w:unhideWhenUsed="1"/>
     <w:lsdException w:name="Balloon Text" w:semiHidden="1" w:unhideWhenUsed="1"/>
     <w:lsdException w:name="Table Grid" w:uiPriority="39"/>
     <w:lsdException w:name="Table Theme" w:semiHidden="1" w:unhideWhenUsed="1"/>
@@ -1320,19 +2390,23 @@
     <w:lsdException w:name="List Table 5 Dark Accent 6" w:uiPriority="50"/>
     <w:lsdException w:name="List Table 6 Colorful Accent 6" w:uiPriority="51"/>
     <w:lsdException w:name="List Table 7 Colorful Accent 6" w:uiPriority="52"/>
+    <w:lsdException w:name="Mention" w:semiHidden="1" w:unhideWhenUsed="1"/>
+    <w:lsdException w:name="Smart Hyperlink" w:semiHidden="1" w:unhideWhenUsed="1"/>
+    <w:lsdException w:name="Hashtag" w:semiHidden="1" w:unhideWhenUsed="1"/>
+    <w:lsdException w:name="Unresolved Mention" w:semiHidden="1" w:unhideWhenUsed="1"/>
   </w:latentStyles>
-  <w:style w:type="paragraph" w:default="1" w:styleId="Standaard">
+  <w:style w:type="paragraph" w:default="1" w:styleId="Normal">
     <w:name w:val="Normal"/>
     <w:qFormat/>
     <w:rsid w:val="003A1D38"/>
   </w:style>
-  <w:style w:type="character" w:default="1" w:styleId="Standaardalinea-lettertype">
+  <w:style w:type="character" w:default="1" w:styleId="DefaultParagraphFont">
     <w:name w:val="Default Paragraph Font"/>
     <w:uiPriority w:val="1"/>
     <w:semiHidden/>
     <w:unhideWhenUsed/>
   </w:style>
-  <w:style w:type="table" w:default="1" w:styleId="Standaardtabel">
+  <w:style w:type="table" w:default="1" w:styleId="TableNormal">
     <w:name w:val="Normal Table"/>
     <w:uiPriority w:val="99"/>
     <w:semiHidden/>
@@ -1347,13 +2421,13 @@
       </w:tblCellMar>
     </w:tblPr>
   </w:style>
-  <w:style w:type="numbering" w:default="1" w:styleId="Geenlijst">
+  <w:style w:type="numbering" w:default="1" w:styleId="NoList">
     <w:name w:val="No List"/>
     <w:uiPriority w:val="99"/>
     <w:semiHidden/>
     <w:unhideWhenUsed/>
   </w:style>
-  <w:style w:type="paragraph" w:styleId="Geenafstand">
+  <w:style w:type="paragraph" w:styleId="NoSpacing">
     <w:name w:val="No Spacing"/>
     <w:aliases w:val="Standaard 2.0"/>
     <w:uiPriority w:val="1"/>

</xml_diff>